<commit_message>
System Wide Requirements has been revised. Tabular Descriptions documnet added
</commit_message>
<xml_diff>
--- a/reports/DEL#2/DataModel.docx
+++ b/reports/DEL#2/DataModel.docx
@@ -10,6 +10,8 @@
           <w:szCs w:val="24"/>
         </w:rPr>
       </w:pPr>
+      <w:bookmarkStart w:id="0" w:name="_GoBack"/>
+      <w:bookmarkEnd w:id="0"/>
     </w:p>
     <w:p>
       <w:pPr>
@@ -159,8 +161,6 @@
           <w:b/>
         </w:rPr>
       </w:pPr>
-      <w:bookmarkStart w:id="0" w:name="_GoBack"/>
-      <w:bookmarkEnd w:id="0"/>
     </w:p>
     <w:sectPr>
       <w:pgSz w:w="12240" w:h="15840" w:code="1"/>
@@ -435,23 +435,16 @@
           <w:tcW w:w="6379" w:type="dxa"/>
         </w:tcPr>
         <w:p>
+          <w:fldSimple w:instr=" TITLE  \* MERGEFORMAT ">
+            <w:r>
+              <w:t>Supporting Requirements</w:t>
+            </w:r>
+          </w:fldSimple>
           <w:r>
-            <w:fldChar w:fldCharType="begin"/>
+            <w:t xml:space="preserve"> Specification</w:t>
           </w:r>
           <w:r>
-            <w:instrText xml:space="preserve"> TITLE  \* MERGEFORMAT </w:instrText>
-          </w:r>
-          <w:r>
-            <w:fldChar w:fldCharType="separate"/>
-          </w:r>
-          <w:r>
-            <w:t>Supporting Requirements</w:t>
-          </w:r>
-          <w:r>
-            <w:fldChar w:fldCharType="end"/>
-          </w:r>
-          <w:r>
-            <w:t xml:space="preserve"> Specification</w:t>
+            <w:t xml:space="preserve"> – Appendix C</w:t>
           </w:r>
         </w:p>
       </w:tc>
@@ -501,14 +494,14 @@
         <v:path o:extrusionok="f" gradientshapeok="t" o:connecttype="rect"/>
         <o:lock v:ext="edit" aspectratio="t"/>
       </v:shapetype>
-      <v:shape id="_x0000_i1032" type="#_x0000_t75" style="width:29pt;height:28.05pt" o:bullet="t">
+      <v:shape id="_x0000_i1122" type="#_x0000_t75" style="width:28.55pt;height:28.55pt" o:bullet="t">
         <v:imagedata r:id="rId1" o:title="clip_image001"/>
       </v:shape>
     </w:pict>
   </w:numPicBullet>
   <w:numPicBullet w:numPicBulletId="1">
     <w:pict>
-      <v:shape id="_x0000_i1033" type="#_x0000_t75" style="width:30.85pt;height:29.9pt" o:bullet="t">
+      <v:shape id="_x0000_i1123" type="#_x0000_t75" style="width:31.05pt;height:29.8pt" o:bullet="t">
         <v:imagedata r:id="rId2" o:title="clip_image002"/>
       </v:shape>
     </w:pict>

</xml_diff>